<commit_message>
Added after week 4
</commit_message>
<xml_diff>
--- a/term_project/dashboard/dashboard_report.docx
+++ b/term_project/dashboard/dashboard_report.docx
@@ -75,13 +75,8 @@
         <w:pStyle w:val="Title"/>
       </w:pPr>
       <w:r>
-        <w:t xml:space="preserve">Is Airline Travel </w:t>
-      </w:r>
-      <w:proofErr w:type="gramStart"/>
-      <w:r>
-        <w:t>more riskier</w:t>
-      </w:r>
-      <w:proofErr w:type="gramEnd"/>
+        <w:t>Is Airline Travel more riskier</w:t>
+      </w:r>
     </w:p>
     <w:p>
       <w:pPr>
@@ -131,15 +126,7 @@
         <w:t>y dashboard has 2 broad divisions</w:t>
       </w:r>
       <w:r>
-        <w:t xml:space="preserve"> of the dataset for the global </w:t>
-      </w:r>
-      <w:proofErr w:type="gramStart"/>
-      <w:r>
-        <w:t>airlines</w:t>
-      </w:r>
-      <w:proofErr w:type="gramEnd"/>
-      <w:r>
-        <w:t xml:space="preserve"> statistics.</w:t>
+        <w:t xml:space="preserve"> of the dataset for the global airlines statistics.</w:t>
       </w:r>
     </w:p>
     <w:p>
@@ -168,6 +155,47 @@
     </w:p>
     <w:p>
       <w:pPr>
+        <w:pStyle w:val="ListParagraph"/>
+        <w:numPr>
+          <w:ilvl w:val="1"/>
+          <w:numId w:val="16"/>
+        </w:numPr>
+      </w:pPr>
+      <w:r>
+        <w:t>Data source used for the above 2 (</w:t>
+      </w:r>
+      <w:r>
+        <w:t>https://github.com/fivethirtyeight/data/tree/master/airline-safety</w:t>
+      </w:r>
+      <w:r>
+        <w:t>)</w:t>
+      </w:r>
+    </w:p>
+    <w:p>
+      <w:pPr>
+        <w:pStyle w:val="ListParagraph"/>
+        <w:numPr>
+          <w:ilvl w:val="0"/>
+          <w:numId w:val="16"/>
+        </w:numPr>
+      </w:pPr>
+      <w:r>
+        <w:t>In addition I have used supplemental data from here: (</w:t>
+      </w:r>
+      <w:hyperlink r:id="rId8" w:history="1">
+        <w:r>
+          <w:rPr>
+            <w:rStyle w:val="Hyperlink"/>
+          </w:rPr>
+          <w:t>http://www.informationisbeautiful.net/visualizations/plane-truth-every-single-commercial-plane-crash-visualized/</w:t>
+        </w:r>
+      </w:hyperlink>
+      <w:r>
+        <w:t>)</w:t>
+      </w:r>
+    </w:p>
+    <w:p>
+      <w:pPr>
         <w:pStyle w:val="Heading2"/>
       </w:pPr>
       <w:r>
@@ -176,127 +204,131 @@
     </w:p>
     <w:p>
       <w:r>
-        <w:t xml:space="preserve">Following that </w:t>
-      </w:r>
-      <w:proofErr w:type="gramStart"/>
-      <w:r>
-        <w:t>statistics</w:t>
-      </w:r>
-      <w:proofErr w:type="gramEnd"/>
-      <w:r>
-        <w:t xml:space="preserve"> it looks like that comparing the data between the first 15 years to the next 15 there is a decline in the overall airline crash incidents followed by fatalities. Here are the numbers for #of incidents, #fatal accidents and # fatalities respectively</w:t>
-      </w:r>
-    </w:p>
-    <w:p>
-      <w:pPr>
-        <w:pStyle w:val="ListBullet"/>
-      </w:pPr>
-      <w:r>
-        <w:t>1985-99: 402, 122, 6295</w:t>
-      </w:r>
-    </w:p>
-    <w:p>
-      <w:pPr>
-        <w:pStyle w:val="ListBullet"/>
-      </w:pPr>
-      <w:r>
-        <w:t xml:space="preserve">2000-2014: 231, 37, 3109 </w:t>
-      </w:r>
-    </w:p>
-    <w:p>
-      <w:pPr>
-        <w:pStyle w:val="ListBullet"/>
-      </w:pPr>
-      <w:r>
-        <w:t xml:space="preserve">The fatality rate </w:t>
-      </w:r>
-      <w:proofErr w:type="spellStart"/>
-      <w:r>
-        <w:t>i.e</w:t>
-      </w:r>
-      <w:proofErr w:type="spellEnd"/>
-      <w:r>
-        <w:t xml:space="preserve">, number of fatalities divided by number </w:t>
-      </w:r>
-    </w:p>
-    <w:p>
-      <w:r>
-        <w:br w:type="page"/>
-      </w:r>
+        <w:t xml:space="preserve">The dashboard shows the Airlines Fatalities trend over the years. </w:t>
+      </w:r>
+    </w:p>
+    <w:p>
+      <w:r>
+        <w:t>Starting from upper left corner and moving sidewise towards right and the all the way to the next row from Left:</w:t>
+      </w:r>
+    </w:p>
+    <w:p>
+      <w:r>
+        <w:t xml:space="preserve">Plot1: Incidents &amp; Fatal Incidents by Airlines(2000-2014) </w:t>
+      </w:r>
+    </w:p>
+    <w:p>
+      <w:r>
+        <w:t>Plot2: Comparing Total Fatalities between first 15 years with the next 15 years</w:t>
+      </w:r>
+    </w:p>
+    <w:p>
+      <w:r>
+        <w:t>Plot3: Top 10 Airlines by Fatality count (2000-2014)</w:t>
+      </w:r>
+    </w:p>
+    <w:p>
+      <w:r>
+        <w:t>Plot4: Total Incidents, Fatal Incidents and Fatalities Count</w:t>
+      </w:r>
+    </w:p>
+    <w:p>
+      <w:r>
+        <w:t>Plot5: Airlines Fatality Trend Over Time (Supplemental Data)</w:t>
+      </w:r>
+    </w:p>
+    <w:p>
+      <w:r>
+        <w:t>Plot6: Comparison of Fatalities by 15 years per Airlines</w:t>
+      </w:r>
+    </w:p>
+    <w:p>
+      <w:r>
+        <w:t>Following that statistics it looks like that comparing the data between the first 15 years to the next 15 there is a decline in the overall airline crash incidents followed by fatalities. Here are the numbers for #of incidents, #fatal accidents and # fatalities respectively</w:t>
+      </w:r>
+      <w:r>
+        <w:t xml:space="preserve">. Also from the supplemental data set it shows that the fatality has a downward trend over the years starting in 1994 till 2016. </w:t>
+      </w:r>
+    </w:p>
+    <w:p>
+      <w:r>
+        <w:rPr>
+          <w:rFonts w:asciiTheme="majorHAnsi" w:eastAsiaTheme="majorEastAsia" w:hAnsiTheme="majorHAnsi" w:cstheme="majorBidi"/>
+          <w:caps/>
+          <w:color w:val="007789" w:themeColor="accent1" w:themeShade="BF"/>
+          <w:sz w:val="24"/>
+        </w:rPr>
+        <w:t>Design Methodology for my</w:t>
+      </w:r>
+      <w:r>
+        <w:rPr>
+          <w:rFonts w:asciiTheme="majorHAnsi" w:eastAsiaTheme="majorEastAsia" w:hAnsiTheme="majorHAnsi" w:cstheme="majorBidi"/>
+          <w:caps/>
+          <w:color w:val="007789" w:themeColor="accent1" w:themeShade="BF"/>
+          <w:sz w:val="24"/>
+        </w:rPr>
+        <w:t xml:space="preserve"> visualization</w:t>
+      </w:r>
+      <w:r>
+        <w:t>:</w:t>
+      </w:r>
+    </w:p>
+    <w:p>
+      <w:r>
+        <w:t>I have used a</w:t>
+      </w:r>
+      <w:r>
+        <w:t xml:space="preserve">ffordances </w:t>
+      </w:r>
+      <w:r>
+        <w:t xml:space="preserve">as a </w:t>
+      </w:r>
+      <w:r>
+        <w:t xml:space="preserve">general design concept. These are aspects inherent to the design that make it obvious how the </w:t>
+      </w:r>
+      <w:r>
+        <w:t>visualization</w:t>
+      </w:r>
+      <w:r>
+        <w:t xml:space="preserve"> is to be used. </w:t>
+      </w:r>
+      <w:r>
+        <w:t xml:space="preserve">I </w:t>
+      </w:r>
+      <w:r>
+        <w:t xml:space="preserve">can leverage visual affordances to indicate to our audience how to use and interact with </w:t>
+      </w:r>
+      <w:r>
+        <w:t>my dashboard</w:t>
+      </w:r>
+      <w:r>
+        <w:t xml:space="preserve">. The 3 principles from our book </w:t>
+      </w:r>
+      <w:r>
+        <w:t xml:space="preserve">used here </w:t>
+      </w:r>
+      <w:r>
+        <w:t>are:</w:t>
+      </w:r>
+    </w:p>
+    <w:p>
+      <w:r>
+        <w:t>1) highlight the important stuff,</w:t>
+      </w:r>
+    </w:p>
+    <w:p>
+      <w:r>
+        <w:t xml:space="preserve">2) eliminate distractions, and </w:t>
+      </w:r>
+    </w:p>
+    <w:p>
       <w:r>
         <w:lastRenderedPageBreak/>
-        <w:t>Topics for my visualization:</w:t>
-      </w:r>
-    </w:p>
-    <w:p>
-      <w:r>
-        <w:t>What are affordances? How do they apply to data visualization? What are the 3 principles your book, Storytelling with Data, outlines?</w:t>
-      </w:r>
-    </w:p>
-    <w:p>
-      <w:r>
-        <w:t xml:space="preserve">Affordances are a general design </w:t>
-      </w:r>
-      <w:proofErr w:type="gramStart"/>
-      <w:r>
-        <w:t>concepts</w:t>
-      </w:r>
-      <w:proofErr w:type="gramEnd"/>
-      <w:r>
-        <w:t>. These are aspects inherent to the design that make it obvious how the product is to be used. We can leverage visual affordances to indicate to our audience how to use and interact with our visualizations. The 3 principles from our book are:</w:t>
-      </w:r>
-    </w:p>
-    <w:p>
-      <w:r>
-        <w:t>1) highlight the important stuff,</w:t>
-      </w:r>
-    </w:p>
-    <w:p>
-      <w:r>
-        <w:t xml:space="preserve">2) eliminate distractions, and </w:t>
-      </w:r>
-    </w:p>
-    <w:p>
-      <w:r>
         <w:t>3) create a clear hierarchy of information.</w:t>
       </w:r>
     </w:p>
-    <w:p/>
-    <w:p>
-      <w:pPr>
-        <w:rPr>
-          <w:rFonts w:ascii="Arial" w:hAnsi="Arial" w:cs="Arial"/>
-          <w:color w:val="000000"/>
-          <w:sz w:val="21"/>
-          <w:szCs w:val="21"/>
-          <w:shd w:val="clear" w:color="auto" w:fill="F8F8F8"/>
-        </w:rPr>
-      </w:pPr>
-      <w:r>
-        <w:rPr>
-          <w:rFonts w:ascii="Arial" w:hAnsi="Arial" w:cs="Arial"/>
-          <w:color w:val="000000"/>
-          <w:sz w:val="21"/>
-          <w:szCs w:val="21"/>
-          <w:shd w:val="clear" w:color="auto" w:fill="F8F8F8"/>
-        </w:rPr>
-        <w:t>Do you agree with the design principle that white space should be okay?</w:t>
-      </w:r>
-    </w:p>
-    <w:p>
-      <w:r>
-        <w:rPr>
-          <w:rFonts w:ascii="Arial" w:hAnsi="Arial" w:cs="Arial"/>
-          <w:color w:val="000000"/>
-          <w:sz w:val="21"/>
-          <w:szCs w:val="21"/>
-          <w:shd w:val="clear" w:color="auto" w:fill="F8F8F8"/>
-        </w:rPr>
-        <w:t>What are the Gestalt Principles of Visual Perception? Give an example of each.</w:t>
-      </w:r>
-    </w:p>
     <w:sectPr>
-      <w:footerReference w:type="default" r:id="rId8"/>
+      <w:footerReference w:type="default" r:id="rId9"/>
       <w:pgSz w:w="12240" w:h="15840"/>
       <w:pgMar w:top="1728" w:right="1800" w:bottom="1440" w:left="1800" w:header="720" w:footer="720" w:gutter="0"/>
       <w:pgNumType w:start="0"/>
@@ -765,7 +797,7 @@
         <w:rFonts w:ascii="Symbol" w:hAnsi="Symbol" w:hint="default"/>
       </w:rPr>
     </w:lvl>
-    <w:lvl w:ilvl="1" w:tplc="04090003" w:tentative="1">
+    <w:lvl w:ilvl="1" w:tplc="04090003">
       <w:start w:val="1"/>
       <w:numFmt w:val="bullet"/>
       <w:lvlText w:val="o"/>
@@ -2251,7 +2283,6 @@
     <w:name w:val="Hyperlink"/>
     <w:basedOn w:val="DefaultParagraphFont"/>
     <w:uiPriority w:val="99"/>
-    <w:semiHidden/>
     <w:unhideWhenUsed/>
     <w:rsid w:val="00C6554A"/>
     <w:rPr>
@@ -2372,6 +2403,18 @@
       <w:ind w:left="720"/>
       <w:contextualSpacing/>
     </w:pPr>
+  </w:style>
+  <w:style w:type="character" w:styleId="UnresolvedMention">
+    <w:name w:val="Unresolved Mention"/>
+    <w:basedOn w:val="DefaultParagraphFont"/>
+    <w:uiPriority w:val="99"/>
+    <w:semiHidden/>
+    <w:unhideWhenUsed/>
+    <w:rsid w:val="0095079A"/>
+    <w:rPr>
+      <w:color w:val="605E5C"/>
+      <w:shd w:val="clear" w:color="auto" w:fill="E1DFDD"/>
+    </w:rPr>
   </w:style>
 </w:styles>
 </file>

</xml_diff>